<commit_message>
correlation of differen preprocessed ata
corrleation of filter
correlation of different std ano
new CF to WR assignemtn
</commit_message>
<xml_diff>
--- a/doc/Master-Thesis_Muehlemann-Dirk.docx
+++ b/doc/Master-Thesis_Muehlemann-Dirk.docx
@@ -928,10 +928,12 @@
         <w:t xml:space="preserve">capacity factors provided by the simulation of </w:t>
       </w:r>
       <w:proofErr w:type="spellStart"/>
+      <w:proofErr w:type="gramStart"/>
       <w:r>
         <w:t>renewable.ninja</w:t>
       </w:r>
       <w:proofErr w:type="spellEnd"/>
+      <w:proofErr w:type="gramEnd"/>
       <w:r>
         <w:t xml:space="preserve"> from 1985-2019.</w:t>
       </w:r>
@@ -3532,7 +3534,13 @@
         <w:t xml:space="preserve">. </w:t>
       </w:r>
       <w:r>
-        <w:t>The input data for our EOF analysis are</w:t>
+        <w:t xml:space="preserve">The input data for </w:t>
+      </w:r>
+      <w:r>
+        <w:t>the</w:t>
+      </w:r>
+      <w:r>
+        <w:t xml:space="preserve"> EOF analysis are</w:t>
       </w:r>
       <w:r>
         <w:t xml:space="preserve"> </w:t>
@@ -3725,7 +3733,13 @@
         <w:t>deviation</w:t>
       </w:r>
       <w:r>
-        <w:t xml:space="preserve"> with a XY running window.</w:t>
+        <w:t xml:space="preserve"> with a XY</w:t>
+      </w:r>
+      <w:r>
+        <w:t xml:space="preserve"> days</w:t>
+      </w:r>
+      <w:r>
+        <w:t xml:space="preserve"> running window.</w:t>
       </w:r>
     </w:p>
     <w:p>
@@ -3756,12 +3770,7 @@
         <w:t>,</w:t>
       </w:r>
       <w:r>
-        <w:t xml:space="preserve"> the amplitude i</w:t>
-      </w:r>
-      <w:bookmarkStart w:id="16" w:name="_GoBack"/>
-      <w:bookmarkEnd w:id="16"/>
-      <w:r>
-        <w:t>n the anomaly caused by the seasonal cycle is removed</w:t>
+        <w:t xml:space="preserve"> the amplitude in the anomaly caused by the seasonal cycle is removed</w:t>
       </w:r>
       <w:r>
         <w:t xml:space="preserve"> (GRAMS)</w:t>
@@ -3986,7 +3995,10 @@
         <w:t>EVTL. BILD</w:t>
       </w:r>
     </w:p>
-    <w:p/>
+    <w:p>
+      <w:bookmarkStart w:id="16" w:name="_GoBack"/>
+      <w:bookmarkEnd w:id="16"/>
+    </w:p>
     <w:p/>
     <w:p/>
     <w:p/>
@@ -5611,12 +5623,22 @@
         <w:t xml:space="preserve">We will perform EOF analyses on these two variables and with the capacity factors from the simulation by </w:t>
       </w:r>
       <w:proofErr w:type="spellStart"/>
+      <w:proofErr w:type="gramStart"/>
       <w:r>
         <w:t>renewables.ninja</w:t>
       </w:r>
       <w:proofErr w:type="spellEnd"/>
-      <w:r>
-        <w:t>. An EOF analyses decomposes a dataset into statistically orthogonal modes that describe the variability of the data. For metrological datasets, a few modes are often sufficient to explain a large fraction of the total variability in the data, which is helpful to assess the key patterns of the variability and to further analyse them. The input parameter for the EOF analysis with the fewest resulting modes, which explain the highest percentage of the variability, will be used to further work with. This is just a first criterion which can be used, the final decision will be taken during the work because it depends on the results and its analysis.</w:t>
+      <w:proofErr w:type="gramEnd"/>
+      <w:r>
+        <w:t xml:space="preserve">. An EOF analyses decomposes a dataset into statistically orthogonal modes that describe the variability of the data. For metrological datasets, a few modes are often </w:t>
+      </w:r>
+      <w:proofErr w:type="gramStart"/>
+      <w:r>
+        <w:t>sufficient</w:t>
+      </w:r>
+      <w:proofErr w:type="gramEnd"/>
+      <w:r>
+        <w:t xml:space="preserve"> to explain a large fraction of the total variability in the data, which is helpful to assess the key patterns of the variability and to further analyse them. The input parameter for the EOF analysis with the fewest resulting modes, which explain the highest percentage of the variability, will be used to further work with. This is just a first criterion which can be used, the final decision will be taken during the work because it depends on the results and its analysis.</w:t>
       </w:r>
     </w:p>
     <w:p>
@@ -5963,10 +5985,12 @@
         <w:t xml:space="preserve">We will consider two possible approaches to use the data provided by </w:t>
       </w:r>
       <w:proofErr w:type="spellStart"/>
+      <w:proofErr w:type="gramStart"/>
       <w:r>
         <w:t>renewables.ninja</w:t>
       </w:r>
       <w:proofErr w:type="spellEnd"/>
+      <w:proofErr w:type="gramEnd"/>
       <w:r>
         <w:t xml:space="preserve">. The first is based on national aggregated capacity factors analogous to </w:t>
       </w:r>
@@ -6101,6 +6125,7 @@
         <w:t xml:space="preserve"> based on the ERA5 dataset as well. But this will also be the case if the implementation of ERA5 into </w:t>
       </w:r>
       <w:proofErr w:type="spellStart"/>
+      <w:proofErr w:type="gramStart"/>
       <w:r>
         <w:t>renewable</w:t>
       </w:r>
@@ -6111,6 +6136,7 @@
         <w:t>.ninja</w:t>
       </w:r>
       <w:proofErr w:type="spellEnd"/>
+      <w:proofErr w:type="gramEnd"/>
       <w:r>
         <w:t xml:space="preserve"> will be published in time. Furthermore, we can specify the size of the regions </w:t>
       </w:r>
@@ -6475,6 +6501,7 @@
         <w:t xml:space="preserve">where </w:t>
       </w:r>
       <w:proofErr w:type="spellStart"/>
+      <w:proofErr w:type="gramStart"/>
       <w:r>
         <w:t>CF</w:t>
       </w:r>
@@ -6488,7 +6515,14 @@
         <w:rPr>
           <w:vertAlign w:val="subscript"/>
         </w:rPr>
-        <w:t>,country,season</w:t>
+        <w:t>,country</w:t>
+      </w:r>
+      <w:proofErr w:type="gramEnd"/>
+      <w:r>
+        <w:rPr>
+          <w:vertAlign w:val="subscript"/>
+        </w:rPr>
+        <w:t>,season</w:t>
       </w:r>
       <w:proofErr w:type="spellEnd"/>
       <w:r>
@@ -6838,6 +6872,7 @@
         <w:t xml:space="preserve">where </w:t>
       </w:r>
       <w:proofErr w:type="spellStart"/>
+      <w:proofErr w:type="gramStart"/>
       <w:r>
         <w:t>CF</w:t>
       </w:r>
@@ -6851,7 +6886,14 @@
         <w:rPr>
           <w:vertAlign w:val="subscript"/>
         </w:rPr>
-        <w:t>,Europe,season</w:t>
+        <w:t>,Europe</w:t>
+      </w:r>
+      <w:proofErr w:type="gramEnd"/>
+      <w:r>
+        <w:rPr>
+          <w:vertAlign w:val="subscript"/>
+        </w:rPr>
+        <w:t>,season</w:t>
       </w:r>
       <w:proofErr w:type="spellEnd"/>
       <w:r>
@@ -7289,6 +7331,7 @@
         <w:t xml:space="preserve"> is the installed capacity per country [W] and </w:t>
       </w:r>
       <w:proofErr w:type="spellStart"/>
+      <w:proofErr w:type="gramStart"/>
       <w:r>
         <w:t>P</w:t>
       </w:r>
@@ -7299,6 +7342,7 @@
         <w:t>Europe,season</w:t>
       </w:r>
       <w:proofErr w:type="spellEnd"/>
+      <w:proofErr w:type="gramEnd"/>
       <w:r>
         <w:t xml:space="preserve"> is the mean solar power output of Europe per season [W].</w:t>
       </w:r>
@@ -12984,7 +13028,7 @@
 </file>
 
 <file path=customXml/itemProps1.xml><?xml version="1.0" encoding="utf-8"?>
-<ds:datastoreItem xmlns:ds="http://schemas.openxmlformats.org/officeDocument/2006/customXml" ds:itemID="{DB047511-9026-48EA-A190-8659BE3868B9}">
+<ds:datastoreItem xmlns:ds="http://schemas.openxmlformats.org/officeDocument/2006/customXml" ds:itemID="{A94A88D5-E38C-4E66-8D1B-7283EEB75B5F}">
   <ds:schemaRefs>
     <ds:schemaRef ds:uri="http://schemas.openxmlformats.org/officeDocument/2006/bibliography"/>
   </ds:schemaRefs>

</xml_diff>

<commit_message>
installed capacity and hist
installed capacity added plus hist per wr and country plus start of optimize
</commit_message>
<xml_diff>
--- a/doc/Master-Thesis_Muehlemann-Dirk.docx
+++ b/doc/Master-Thesis_Muehlemann-Dirk.docx
@@ -70,13 +70,6 @@
           <w:szCs w:val="24"/>
         </w:rPr>
         <w:t>Master Thesis</w:t>
-      </w:r>
-      <w:r>
-        <w:rPr>
-          <w:sz w:val="24"/>
-          <w:szCs w:val="24"/>
-        </w:rPr>
-        <w:t xml:space="preserve"> Proposal</w:t>
       </w:r>
     </w:p>
     <w:p>
@@ -3352,10 +3345,7 @@
     </w:p>
     <w:p>
       <w:r>
-        <w:t xml:space="preserve">For the weather regime definition, </w:t>
-      </w:r>
-      <w:r>
-        <w:t>we use the</w:t>
+        <w:t>The</w:t>
       </w:r>
       <w:r>
         <w:t xml:space="preserve"> reanalyse dataset</w:t>
@@ -3370,7 +3360,19 @@
         <w:t>,</w:t>
       </w:r>
       <w:r>
-        <w:t xml:space="preserve"> which is published by the European Centre for Medium-Range Weather Forecasts (ECMWF). It</w:t>
+        <w:t xml:space="preserve"> which is published by the European Centre for Medium-Range Weather Forecasts (ECMWF)</w:t>
+      </w:r>
+      <w:r>
+        <w:t xml:space="preserve">, is used </w:t>
+      </w:r>
+      <w:r>
+        <w:t xml:space="preserve">as source </w:t>
+      </w:r>
+      <w:r>
+        <w:t>for the weather regime definition</w:t>
+      </w:r>
+      <w:r>
+        <w:t>. It</w:t>
       </w:r>
       <w:r>
         <w:t xml:space="preserve"> provides atmospheric, land and oceanic variables from 1979 to present with a temporal resolution of an hour.</w:t>
@@ -3413,53 +3415,58 @@
     </w:p>
     <w:p>
       <w:r>
-        <w:t>We use the 500hPa geopotential height and surface downward solar radiation variables from ERA5 datase</w:t>
-      </w:r>
-      <w:r>
-        <w:t>t</w:t>
-      </w:r>
-      <w:r>
-        <w:t xml:space="preserve"> in the</w:t>
-      </w:r>
-      <w:r>
-        <w:t xml:space="preserve"> domain 80°W to 40°E, 30°N to 90°N. The domain is chosen according to </w:t>
-      </w:r>
-      <w:r>
-        <w:fldChar w:fldCharType="begin" w:fldLock="1"/>
-      </w:r>
-      <w:r>
-        <w:instrText>ADDIN CSL_CITATION {"citationItems":[{"id":"ITEM-1","itemData":{"DOI":"10.1038/NCLIMATE3338","ISSN":"17586798","abstract":"As wind and solar power provide a growing share of Europe's electricity, understanding and accommodating their variability on multiple timescales remains a critical problem. On weekly timescales, variability is related to long-lasting weather conditions, called weather regimes, which can cause lulls with a loss of wind power across neighbouring countries. Here we show that weather regimes provide a meteorological explanation for multi-day fluctuations in Europe's wind power and can help guide new deployment pathways that minimize this variability. Mean generation during different regimes currently ranges from 22 GW to 44 GW and is expected to triple by 2030 with current planning strategies. However, balancing future wind capacity across regions with contrasting inter-regime behaviour-specifically deploying in the Balkans instead of the North Sea-would almost eliminate these output variations, maintain mean generation, and increase fleet-wide minimum output. Solar photovoltaics could balance low-wind regimes locally, but only by expanding current capacity tenfold. New deployment strategies based on an understanding of continent-scale wind patterns and pan-European collaboration could enable a high share of wind energy whilst minimizing the negative impacts of output variability.","author":[{"dropping-particle":"","family":"Grams","given":"Christian M.","non-dropping-particle":"","parse-names":false,"suffix":""},{"dropping-particle":"","family":"Beerli","given":"Remo","non-dropping-particle":"","parse-names":false,"suffix":""},{"dropping-particle":"","family":"Pfenninger","given":"Stefan","non-dropping-particle":"","parse-names":false,"suffix":""},{"dropping-particle":"","family":"Staffell","given":"Iain","non-dropping-particle":"","parse-names":false,"suffix":""},{"dropping-particle":"","family":"Wernli","given":"Heini","non-dropping-particle":"","parse-names":false,"suffix":""}],"container-title":"Nature Climate Change","id":"ITEM-1","issue":"8","issued":{"date-parts":[["2017"]]},"page":"557-562","title":"Balancing Europe's wind-power output through spatial deployment informed by weather regimes","type":"article-journal","volume":"7"},"uris":["http://www.mendeley.com/documents/?uuid=e16f18ec-f45b-4455-8d32-625e1f80da0f"]}],"mendeley":{"formattedCitation":"(Grams &lt;i&gt;et al.&lt;/i&gt;, 2017)","manualFormatting":"Grams et al. (2017)","plainTextFormattedCitation":"(Grams et al., 2017)","previouslyFormattedCitation":"(Grams &lt;i&gt;et al.&lt;/i&gt;, 2017)"},"properties":{"noteIndex":0},"schema":"https://github.com/citation-style-language/schema/raw/master/csl-citation.json"}</w:instrText>
-      </w:r>
-      <w:r>
-        <w:fldChar w:fldCharType="separate"/>
-      </w:r>
-      <w:r>
-        <w:rPr>
-          <w:noProof/>
-        </w:rPr>
-        <w:t xml:space="preserve">Grams </w:t>
-      </w:r>
-      <w:r>
-        <w:rPr>
-          <w:i/>
-          <w:noProof/>
-        </w:rPr>
-        <w:t>et al.</w:t>
-      </w:r>
-      <w:r>
-        <w:rPr>
-          <w:noProof/>
-        </w:rPr>
-        <w:t xml:space="preserve"> (2017)</w:t>
-      </w:r>
-      <w:r>
-        <w:fldChar w:fldCharType="end"/>
-      </w:r>
-      <w:r>
-        <w:t xml:space="preserve"> for easy comparison, and </w:t>
-      </w:r>
-      <w:r>
-        <w:t xml:space="preserve">is also reasonable for our meteorological field investigates since it captures the large scale circulation that affects Europe. </w:t>
+        <w:t xml:space="preserve">We use the 500hPa geopotential height and surface downward solar radiation variables from ERA5 </w:t>
+      </w:r>
+      <w:r>
+        <w:t>in the</w:t>
+      </w:r>
+      <w:r>
+        <w:t xml:space="preserve"> domain 80°W to 40°E, 30°N to 90°N. </w:t>
+      </w:r>
+      <w:r>
+        <w:t xml:space="preserve">Geopotential height is commonly used for weather regime definition (REF) and since the surface downward solar radiation is more related to solar power production we investigate in this variable as well. </w:t>
+      </w:r>
+      <w:r>
+        <w:t>Th</w:t>
+      </w:r>
+      <w:r>
+        <w:t>e</w:t>
+      </w:r>
+      <w:r>
+        <w:t xml:space="preserve"> domain </w:t>
+      </w:r>
+      <w:r>
+        <w:t xml:space="preserve">specification is reasonable </w:t>
+      </w:r>
+      <w:r>
+        <w:t xml:space="preserve">for our meteorological field investigates since it captures the largescale circulation that affects Europe. </w:t>
+      </w:r>
+      <w:r>
+        <w:t xml:space="preserve">The </w:t>
+      </w:r>
+      <w:r>
+        <w:t xml:space="preserve">hourly </w:t>
+      </w:r>
+      <w:r>
+        <w:t>dataset covers the time from 01.01.1979 until 31.05.2020</w:t>
+      </w:r>
+      <w:r>
+        <w:t xml:space="preserve">, which yields in </w:t>
+      </w:r>
+      <w:r>
+        <w:t>363</w:t>
+      </w:r>
+      <w:r>
+        <w:t>’</w:t>
+      </w:r>
+      <w:r>
+        <w:t>048</w:t>
+      </w:r>
+      <w:r>
+        <w:t xml:space="preserve"> datapoints</w:t>
+      </w:r>
+      <w:r>
+        <w:t xml:space="preserve">. </w:t>
       </w:r>
       <w:r>
         <w:t>The following chapter describes the pre-processing of the raw ERA5 data which is needed before the weather regime definition can take place.</w:t>
@@ -3507,13 +3514,16 @@
         </w:tabs>
       </w:pPr>
       <w:r>
-        <w:t xml:space="preserve">The temporal coverage of the initial dataset is on an hourly basis. </w:t>
-      </w:r>
-      <w:r>
         <w:t>Since we investigate</w:t>
       </w:r>
       <w:r>
-        <w:t xml:space="preserve"> in weather regime which last several days the </w:t>
+        <w:t xml:space="preserve"> in weather regime which last several days</w:t>
+      </w:r>
+      <w:r>
+        <w:t>,</w:t>
+      </w:r>
+      <w:r>
+        <w:t xml:space="preserve"> the </w:t>
       </w:r>
       <w:r>
         <w:t>dataset is reduced by calculating daily mean</w:t>
@@ -3528,11 +3538,96 @@
         <w:t>s</w:t>
       </w:r>
       <w:r>
-        <w:t xml:space="preserve"> at each grid point</w:t>
-      </w:r>
-      <w:r>
-        <w:t xml:space="preserve">. </w:t>
-      </w:r>
+        <w:t xml:space="preserve">. Furthermore, a 4-day lowpass filter is applied to smooth the data. Contrary to </w:t>
+      </w:r>
+      <w:r>
+        <w:t>(</w:t>
+      </w:r>
+      <w:r>
+        <w:t>Grams</w:t>
+      </w:r>
+      <w:r>
+        <w:t xml:space="preserve">, </w:t>
+      </w:r>
+      <w:proofErr w:type="spellStart"/>
+      <w:r>
+        <w:t>cheng</w:t>
+      </w:r>
+      <w:proofErr w:type="spellEnd"/>
+      <w:r>
+        <w:t xml:space="preserve"> and </w:t>
+      </w:r>
+      <w:proofErr w:type="gramStart"/>
+      <w:r>
+        <w:t xml:space="preserve">Wallace, </w:t>
+      </w:r>
+      <w:r>
+        <w:t xml:space="preserve"> et</w:t>
+      </w:r>
+      <w:proofErr w:type="gramEnd"/>
+      <w:r>
+        <w:t xml:space="preserve"> al we are using a 4-day lowpass filter instead a 10 lowpass filter.   </w:t>
+      </w:r>
+    </w:p>
+    <w:p>
+      <w:pPr>
+        <w:tabs>
+          <w:tab w:val="left" w:pos="1935"/>
+        </w:tabs>
+        <w:jc w:val="left"/>
+        <w:rPr>
+          <w:color w:val="FF0000"/>
+        </w:rPr>
+      </w:pPr>
+      <w:proofErr w:type="spellStart"/>
+      <w:r>
+        <w:rPr>
+          <w:color w:val="FF0000"/>
+        </w:rPr>
+        <w:t>Evtl</w:t>
+      </w:r>
+      <w:proofErr w:type="spellEnd"/>
+      <w:r>
+        <w:rPr>
+          <w:color w:val="FF0000"/>
+        </w:rPr>
+        <w:t xml:space="preserve"> </w:t>
+      </w:r>
+      <w:proofErr w:type="spellStart"/>
+      <w:r>
+        <w:rPr>
+          <w:color w:val="FF0000"/>
+        </w:rPr>
+        <w:t>doch</w:t>
+      </w:r>
+      <w:proofErr w:type="spellEnd"/>
+      <w:r>
+        <w:rPr>
+          <w:color w:val="FF0000"/>
+        </w:rPr>
+        <w:t xml:space="preserve"> </w:t>
+      </w:r>
+      <w:proofErr w:type="spellStart"/>
+      <w:r>
+        <w:rPr>
+          <w:color w:val="FF0000"/>
+        </w:rPr>
+        <w:t>besser</w:t>
+      </w:r>
+      <w:proofErr w:type="spellEnd"/>
+      <w:r>
+        <w:rPr>
+          <w:color w:val="FF0000"/>
+        </w:rPr>
+        <w:t xml:space="preserve"> 10 day!!!!??????</w:t>
+      </w:r>
+    </w:p>
+    <w:p>
+      <w:pPr>
+        <w:tabs>
+          <w:tab w:val="left" w:pos="1935"/>
+        </w:tabs>
+      </w:pPr>
       <w:r>
         <w:t xml:space="preserve">The input data for </w:t>
       </w:r>
@@ -3558,13 +3653,7 @@
         <w:t>ese</w:t>
       </w:r>
       <w:r>
-        <w:t xml:space="preserve"> </w:t>
-      </w:r>
-      <w:r>
-        <w:t>daily means</w:t>
-      </w:r>
-      <w:r>
-        <w:t>.</w:t>
+        <w:t xml:space="preserve"> daily means.</w:t>
       </w:r>
       <w:r>
         <w:t xml:space="preserve"> </w:t>
@@ -3582,7 +3671,19 @@
             <w:rPr>
               <w:rFonts w:ascii="Cambria Math" w:hAnsi="Cambria Math"/>
             </w:rPr>
-            <m:t xml:space="preserve">stand_anomalies = </m:t>
+            <m:t>st</m:t>
+          </m:r>
+          <m:r>
+            <w:rPr>
+              <w:rFonts w:ascii="Cambria Math" w:hAnsi="Cambria Math"/>
+            </w:rPr>
+            <m:t>d</m:t>
+          </m:r>
+          <m:r>
+            <w:rPr>
+              <w:rFonts w:ascii="Cambria Math" w:hAnsi="Cambria Math"/>
+            </w:rPr>
+            <m:t xml:space="preserve">_ano = </m:t>
           </m:r>
           <m:f>
             <m:fPr>
@@ -3697,49 +3798,68 @@
         </m:oMath>
       </m:oMathPara>
       <w:r>
-        <w:t xml:space="preserve">where </w:t>
+        <w:t xml:space="preserve">where z_all are the daily means of the geopotential height, </w:t>
       </w:r>
       <w:proofErr w:type="spellStart"/>
       <w:r>
-        <w:t>z_all</w:t>
+        <w:t>climatolog</w:t>
+      </w:r>
+      <w:r>
+        <w:t>y</w:t>
+      </w:r>
+      <w:r>
+        <w:rPr>
+          <w:vertAlign w:val="subscript"/>
+        </w:rPr>
+        <w:t>mean</w:t>
       </w:r>
       <w:proofErr w:type="spellEnd"/>
       <w:r>
-        <w:t xml:space="preserve"> are the daily means of the geopotential height, </w:t>
+        <w:t xml:space="preserve"> is the climatological mean </w:t>
+      </w:r>
+      <w:r>
+        <w:t xml:space="preserve">for every grid point </w:t>
+      </w:r>
+      <w:r>
+        <w:t xml:space="preserve">with a running window of </w:t>
+      </w:r>
+      <w:r>
+        <w:t>30</w:t>
+      </w:r>
+      <w:r>
+        <w:t xml:space="preserve"> days, and </w:t>
       </w:r>
       <w:proofErr w:type="spellStart"/>
       <w:r>
-        <w:t>climatology_mean</w:t>
+        <w:t>climatology</w:t>
+      </w:r>
+      <w:r>
+        <w:rPr>
+          <w:vertAlign w:val="subscript"/>
+        </w:rPr>
+        <w:t>std</w:t>
       </w:r>
       <w:proofErr w:type="spellEnd"/>
       <w:r>
-        <w:t xml:space="preserve"> is the climatological mean </w:t>
-      </w:r>
-      <w:r>
-        <w:t xml:space="preserve">for every grid point </w:t>
-      </w:r>
-      <w:r>
-        <w:t xml:space="preserve">with a running window of XY days, and </w:t>
-      </w:r>
-      <w:proofErr w:type="spellStart"/>
-      <w:r>
-        <w:t>climatology_std</w:t>
-      </w:r>
-      <w:proofErr w:type="spellEnd"/>
-      <w:r>
         <w:t xml:space="preserve"> is the standard </w:t>
       </w:r>
       <w:r>
         <w:t>deviation</w:t>
       </w:r>
       <w:r>
-        <w:t xml:space="preserve"> with a XY</w:t>
-      </w:r>
-      <w:r>
-        <w:t xml:space="preserve"> days</w:t>
-      </w:r>
-      <w:r>
-        <w:t xml:space="preserve"> running window.</w:t>
+        <w:t xml:space="preserve"> with </w:t>
+      </w:r>
+      <w:r>
+        <w:t>a</w:t>
+      </w:r>
+      <w:r>
+        <w:t xml:space="preserve"> running window</w:t>
+      </w:r>
+      <w:r>
+        <w:t xml:space="preserve"> of 30 days</w:t>
+      </w:r>
+      <w:r>
+        <w:t>.</w:t>
       </w:r>
     </w:p>
     <w:p>
@@ -3749,19 +3869,84 @@
         </w:tabs>
       </w:pPr>
       <w:r>
-        <w:t>The</w:t>
-      </w:r>
-      <w:r>
-        <w:t xml:space="preserve"> standardized anomalies</w:t>
-      </w:r>
-      <w:r>
-        <w:t xml:space="preserve"> are calculated with a XY running window for the reference climatology and a XY running window for the standard deviation. The running window is defined such the respective day acts as centre of the window. For instance, to calculate the reference climatology a separate mean for every day is calculated which includes XY days before and after that day. This results in 40 means for every day since our dataset covers 40 years. These 40 means are taken to calculate a mean again, so that we finally have 366 means for every day of the year as reference climatology. </w:t>
-      </w:r>
-      <w:r>
-        <w:t>This is done analogous with the</w:t>
-      </w:r>
-      <w:r>
-        <w:t xml:space="preserve"> standard deviations. </w:t>
+        <w:t xml:space="preserve">The standardized anomalies are calculated with a </w:t>
+      </w:r>
+      <w:r>
+        <w:t>30-day</w:t>
+      </w:r>
+      <w:r>
+        <w:t xml:space="preserve"> </w:t>
+      </w:r>
+      <w:r>
+        <w:t xml:space="preserve">running window for the reference climatology and a </w:t>
+      </w:r>
+      <w:r>
+        <w:t>30-day</w:t>
+      </w:r>
+      <w:r>
+        <w:t xml:space="preserve"> running window for the standard deviation. The running window is defined such </w:t>
+      </w:r>
+      <w:r>
+        <w:t xml:space="preserve">as </w:t>
+      </w:r>
+      <w:r>
+        <w:t xml:space="preserve">the respective day acts as centre of the window. For instance, to </w:t>
+      </w:r>
+      <w:r>
+        <w:t>derive</w:t>
+      </w:r>
+      <w:r>
+        <w:t xml:space="preserve"> the reference </w:t>
+      </w:r>
+      <w:r>
+        <w:t xml:space="preserve">climatology for </w:t>
+      </w:r>
+      <w:r>
+        <w:t>the 15</w:t>
+      </w:r>
+      <w:r>
+        <w:rPr>
+          <w:vertAlign w:val="superscript"/>
+        </w:rPr>
+        <w:t>th</w:t>
+      </w:r>
+      <w:r>
+        <w:t xml:space="preserve"> of January the mean of the first to the 30</w:t>
+      </w:r>
+      <w:r>
+        <w:rPr>
+          <w:vertAlign w:val="superscript"/>
+        </w:rPr>
+        <w:t>th</w:t>
+      </w:r>
+      <w:r>
+        <w:t xml:space="preserve"> January is calculated for every year. This results in</w:t>
+      </w:r>
+      <w:bookmarkStart w:id="16" w:name="_GoBack"/>
+      <w:bookmarkEnd w:id="16"/>
+      <w:r>
+        <w:t xml:space="preserve"> 41 means since our dataset covers 41 years. These 41 means are taken to calculate a mean again, so that we finally have one reference climatology for the 15</w:t>
+      </w:r>
+      <w:r>
+        <w:rPr>
+          <w:vertAlign w:val="superscript"/>
+        </w:rPr>
+        <w:t>th</w:t>
+      </w:r>
+      <w:r>
+        <w:t xml:space="preserve"> of January. </w:t>
+      </w:r>
+      <w:r>
+        <w:t xml:space="preserve">This is done analogous </w:t>
+      </w:r>
+      <w:r>
+        <w:t>for every day of the year</w:t>
+      </w:r>
+      <w:r>
+        <w:t>, which yields in 366 sperate reference climatology and standard deviations</w:t>
+      </w:r>
+      <w:r>
+        <w:t xml:space="preserve">. </w:t>
       </w:r>
       <w:r>
         <w:t>The standardized anomaly is used because we want to define weather regimes year around. Since the standardized anomaly includes normalization with the standard deviation</w:t>
@@ -3781,53 +3966,27 @@
       <w:r>
         <w:t xml:space="preserve">. </w:t>
       </w:r>
-    </w:p>
-    <w:p>
-      <w:pPr>
-        <w:tabs>
-          <w:tab w:val="left" w:pos="1935"/>
-        </w:tabs>
-      </w:pPr>
-      <w:r>
-        <w:t xml:space="preserve">Nan </w:t>
-      </w:r>
-      <w:r>
-        <w:sym w:font="Wingdings" w:char="F0E0"/>
-      </w:r>
-      <w:r>
-        <w:t xml:space="preserve"> </w:t>
-      </w:r>
-      <w:proofErr w:type="spellStart"/>
-      <w:r>
-        <w:t>bfill</w:t>
-      </w:r>
-      <w:proofErr w:type="spellEnd"/>
-      <w:r>
-        <w:t xml:space="preserve"> and </w:t>
-      </w:r>
-      <w:proofErr w:type="spellStart"/>
-      <w:r>
-        <w:t>ffill</w:t>
-      </w:r>
-      <w:proofErr w:type="spellEnd"/>
-      <w:r>
-        <w:t>????</w:t>
-      </w:r>
-    </w:p>
-    <w:p>
-      <w:pPr>
-        <w:tabs>
-          <w:tab w:val="left" w:pos="1935"/>
-        </w:tabs>
-      </w:pPr>
-      <w:r>
-        <w:t xml:space="preserve">Std </w:t>
-      </w:r>
-      <w:r>
-        <w:sym w:font="Wingdings" w:char="F0E0"/>
-      </w:r>
-      <w:r>
-        <w:t xml:space="preserve"> spatial mean???</w:t>
+      <w:r>
+        <w:t xml:space="preserve">We here use 30-days for our reference </w:t>
+      </w:r>
+      <w:r>
+        <w:lastRenderedPageBreak/>
+        <w:t xml:space="preserve">climatology and standard deviation calculation which differs to other studies. Often, </w:t>
+      </w:r>
+      <w:r>
+        <w:t>investigations are</w:t>
+      </w:r>
+      <w:r>
+        <w:t xml:space="preserve"> only </w:t>
+      </w:r>
+      <w:r>
+        <w:t>made for</w:t>
+      </w:r>
+      <w:r>
+        <w:t xml:space="preserve"> weather regime in winter where a correction for the </w:t>
+      </w:r>
+      <w:r>
+        <w:t xml:space="preserve">seasonality is not needed (REF). Others (GRAMS) are using 90-day but since our interest focus on multiday timescale this is rather long and increase the probability that the signal of the seasonal cycle is included. </w:t>
       </w:r>
     </w:p>
     <w:p>
@@ -3995,10 +4154,7 @@
         <w:t>EVTL. BILD</w:t>
       </w:r>
     </w:p>
-    <w:p>
-      <w:bookmarkStart w:id="16" w:name="_GoBack"/>
-      <w:bookmarkEnd w:id="16"/>
-    </w:p>
+    <w:p/>
     <w:p/>
     <w:p/>
     <w:p/>
@@ -13028,7 +13184,7 @@
 </file>
 
 <file path=customXml/itemProps1.xml><?xml version="1.0" encoding="utf-8"?>
-<ds:datastoreItem xmlns:ds="http://schemas.openxmlformats.org/officeDocument/2006/customXml" ds:itemID="{A94A88D5-E38C-4E66-8D1B-7283EEB75B5F}">
+<ds:datastoreItem xmlns:ds="http://schemas.openxmlformats.org/officeDocument/2006/customXml" ds:itemID="{815AE9EE-32A4-4519-B2D8-7B2134700239}">
   <ds:schemaRefs>
     <ds:schemaRef ds:uri="http://schemas.openxmlformats.org/officeDocument/2006/bibliography"/>
   </ds:schemaRefs>

</xml_diff>